<commit_message>
Assignment 5 final version -hopefully
</commit_message>
<xml_diff>
--- a/DataVisualization/Week5/Assignment5/Amol_Gote_Assignment_5.docx
+++ b/DataVisualization/Week5/Assignment5/Amol_Gote_Assignment_5.docx
@@ -2,20 +2,389 @@
 <file path=word/document.xml><?xml version="1.0" encoding="utf-8"?>
 <w:document xmlns:wpc="http://schemas.microsoft.com/office/word/2010/wordprocessingCanvas" xmlns:mc="http://schemas.openxmlformats.org/markup-compatibility/2006" xmlns:o="urn:schemas-microsoft-com:office:office" xmlns:r="http://schemas.openxmlformats.org/officeDocument/2006/relationships" xmlns:m="http://schemas.openxmlformats.org/officeDocument/2006/math" xmlns:v="urn:schemas-microsoft-com:vml" xmlns:wp14="http://schemas.microsoft.com/office/word/2010/wordprocessingDrawing" xmlns:wp="http://schemas.openxmlformats.org/drawingml/2006/wordprocessingDrawing" xmlns:w10="urn:schemas-microsoft-com:office:word" xmlns:w="http://schemas.openxmlformats.org/wordprocessingml/2006/main" xmlns:w14="http://schemas.microsoft.com/office/word/2010/wordml" xmlns:w15="http://schemas.microsoft.com/office/word/2012/wordml" xmlns:wpg="http://schemas.microsoft.com/office/word/2010/wordprocessingGroup" xmlns:wpi="http://schemas.microsoft.com/office/word/2010/wordprocessingInk" xmlns:wne="http://schemas.microsoft.com/office/word/2006/wordml" xmlns:wps="http://schemas.microsoft.com/office/word/2010/wordprocessingShape" mc:Ignorable="w14 w15 wp14">
   <w:body>
+    <w:sdt>
+      <w:sdtPr>
+        <w:rPr>
+          <w:rFonts w:asciiTheme="minorHAnsi" w:eastAsiaTheme="minorHAnsi" w:hAnsiTheme="minorHAnsi" w:cstheme="minorBidi"/>
+          <w:color w:val="auto"/>
+          <w:sz w:val="22"/>
+          <w:szCs w:val="22"/>
+        </w:rPr>
+        <w:id w:val="-465818533"/>
+        <w:docPartObj>
+          <w:docPartGallery w:val="Table of Contents"/>
+          <w:docPartUnique/>
+        </w:docPartObj>
+      </w:sdtPr>
+      <w:sdtEndPr>
+        <w:rPr>
+          <w:b/>
+          <w:bCs/>
+          <w:noProof/>
+        </w:rPr>
+      </w:sdtEndPr>
+      <w:sdtContent>
+        <w:p>
+          <w:pPr>
+            <w:pStyle w:val="TOCHeading"/>
+          </w:pPr>
+          <w:r>
+            <w:t>Contents</w:t>
+          </w:r>
+        </w:p>
+        <w:p>
+          <w:pPr>
+            <w:pStyle w:val="TOC1"/>
+            <w:tabs>
+              <w:tab w:val="right" w:leader="dot" w:pos="12950"/>
+            </w:tabs>
+            <w:rPr>
+              <w:rFonts w:eastAsiaTheme="minorEastAsia"/>
+              <w:noProof/>
+            </w:rPr>
+          </w:pPr>
+          <w:r>
+            <w:fldChar w:fldCharType="begin"/>
+          </w:r>
+          <w:r>
+            <w:instrText xml:space="preserve"> TOC \o "1-3" \h \z \u </w:instrText>
+          </w:r>
+          <w:r>
+            <w:fldChar w:fldCharType="separate"/>
+          </w:r>
+          <w:hyperlink w:anchor="_Toc33353892" w:history="1">
+            <w:r>
+              <w:rPr>
+                <w:rStyle w:val="Hyperlink"/>
+                <w:noProof/>
+              </w:rPr>
+              <w:t>Deploye</w:t>
+            </w:r>
+            <w:r>
+              <w:rPr>
+                <w:rStyle w:val="Hyperlink"/>
+                <w:noProof/>
+              </w:rPr>
+              <w:t>d</w:t>
+            </w:r>
+            <w:r>
+              <w:rPr>
+                <w:rStyle w:val="Hyperlink"/>
+                <w:noProof/>
+              </w:rPr>
+              <w:t xml:space="preserve"> App Url</w:t>
+            </w:r>
+            <w:r>
+              <w:rPr>
+                <w:noProof/>
+                <w:webHidden/>
+              </w:rPr>
+              <w:tab/>
+            </w:r>
+            <w:r>
+              <w:rPr>
+                <w:noProof/>
+                <w:webHidden/>
+              </w:rPr>
+              <w:fldChar w:fldCharType="begin"/>
+            </w:r>
+            <w:r>
+              <w:rPr>
+                <w:noProof/>
+                <w:webHidden/>
+              </w:rPr>
+              <w:instrText xml:space="preserve"> PAGEREF _Toc33353892 \h </w:instrText>
+            </w:r>
+            <w:r>
+              <w:rPr>
+                <w:noProof/>
+                <w:webHidden/>
+              </w:rPr>
+            </w:r>
+            <w:r>
+              <w:rPr>
+                <w:noProof/>
+                <w:webHidden/>
+              </w:rPr>
+              <w:fldChar w:fldCharType="separate"/>
+            </w:r>
+            <w:r>
+              <w:rPr>
+                <w:noProof/>
+                <w:webHidden/>
+              </w:rPr>
+              <w:t>2</w:t>
+            </w:r>
+            <w:r>
+              <w:rPr>
+                <w:noProof/>
+                <w:webHidden/>
+              </w:rPr>
+              <w:fldChar w:fldCharType="end"/>
+            </w:r>
+          </w:hyperlink>
+        </w:p>
+        <w:p>
+          <w:pPr>
+            <w:pStyle w:val="TOC1"/>
+            <w:tabs>
+              <w:tab w:val="right" w:leader="dot" w:pos="12950"/>
+            </w:tabs>
+            <w:rPr>
+              <w:rFonts w:eastAsiaTheme="minorEastAsia"/>
+              <w:noProof/>
+            </w:rPr>
+          </w:pPr>
+          <w:hyperlink w:anchor="_Toc33353893" w:history="1">
+            <w:r>
+              <w:rPr>
+                <w:rStyle w:val="Hyperlink"/>
+                <w:noProof/>
+              </w:rPr>
+              <w:t>R Code</w:t>
+            </w:r>
+            <w:r>
+              <w:rPr>
+                <w:noProof/>
+                <w:webHidden/>
+              </w:rPr>
+              <w:tab/>
+            </w:r>
+            <w:r>
+              <w:rPr>
+                <w:noProof/>
+                <w:webHidden/>
+              </w:rPr>
+              <w:fldChar w:fldCharType="begin"/>
+            </w:r>
+            <w:r>
+              <w:rPr>
+                <w:noProof/>
+                <w:webHidden/>
+              </w:rPr>
+              <w:instrText xml:space="preserve"> PAGEREF _Toc33353893 \h </w:instrText>
+            </w:r>
+            <w:r>
+              <w:rPr>
+                <w:noProof/>
+                <w:webHidden/>
+              </w:rPr>
+            </w:r>
+            <w:r>
+              <w:rPr>
+                <w:noProof/>
+                <w:webHidden/>
+              </w:rPr>
+              <w:fldChar w:fldCharType="separate"/>
+            </w:r>
+            <w:r>
+              <w:rPr>
+                <w:noProof/>
+                <w:webHidden/>
+              </w:rPr>
+              <w:t>2</w:t>
+            </w:r>
+            <w:r>
+              <w:rPr>
+                <w:noProof/>
+                <w:webHidden/>
+              </w:rPr>
+              <w:fldChar w:fldCharType="end"/>
+            </w:r>
+          </w:hyperlink>
+        </w:p>
+        <w:p>
+          <w:pPr>
+            <w:pStyle w:val="TOC2"/>
+            <w:tabs>
+              <w:tab w:val="right" w:leader="dot" w:pos="12950"/>
+            </w:tabs>
+            <w:rPr>
+              <w:rFonts w:eastAsiaTheme="minorEastAsia"/>
+              <w:noProof/>
+            </w:rPr>
+          </w:pPr>
+          <w:hyperlink w:anchor="_Toc33353894" w:history="1">
+            <w:r>
+              <w:rPr>
+                <w:rStyle w:val="Hyperlink"/>
+                <w:noProof/>
+              </w:rPr>
+              <w:t>server.R</w:t>
+            </w:r>
+            <w:r>
+              <w:rPr>
+                <w:noProof/>
+                <w:webHidden/>
+              </w:rPr>
+              <w:tab/>
+            </w:r>
+            <w:r>
+              <w:rPr>
+                <w:noProof/>
+                <w:webHidden/>
+              </w:rPr>
+              <w:fldChar w:fldCharType="begin"/>
+            </w:r>
+            <w:r>
+              <w:rPr>
+                <w:noProof/>
+                <w:webHidden/>
+              </w:rPr>
+              <w:instrText xml:space="preserve"> PAGEREF _Toc33353894 \h </w:instrText>
+            </w:r>
+            <w:r>
+              <w:rPr>
+                <w:noProof/>
+                <w:webHidden/>
+              </w:rPr>
+            </w:r>
+            <w:r>
+              <w:rPr>
+                <w:noProof/>
+                <w:webHidden/>
+              </w:rPr>
+              <w:fldChar w:fldCharType="separate"/>
+            </w:r>
+            <w:r>
+              <w:rPr>
+                <w:noProof/>
+                <w:webHidden/>
+              </w:rPr>
+              <w:t>2</w:t>
+            </w:r>
+            <w:r>
+              <w:rPr>
+                <w:noProof/>
+                <w:webHidden/>
+              </w:rPr>
+              <w:fldChar w:fldCharType="end"/>
+            </w:r>
+          </w:hyperlink>
+        </w:p>
+        <w:p>
+          <w:pPr>
+            <w:pStyle w:val="TOC2"/>
+            <w:tabs>
+              <w:tab w:val="right" w:leader="dot" w:pos="12950"/>
+            </w:tabs>
+            <w:rPr>
+              <w:rFonts w:eastAsiaTheme="minorEastAsia"/>
+              <w:noProof/>
+            </w:rPr>
+          </w:pPr>
+          <w:hyperlink w:anchor="_Toc33353895" w:history="1">
+            <w:r>
+              <w:rPr>
+                <w:rStyle w:val="Hyperlink"/>
+                <w:noProof/>
+              </w:rPr>
+              <w:t>u</w:t>
+            </w:r>
+            <w:r>
+              <w:rPr>
+                <w:rStyle w:val="Hyperlink"/>
+                <w:noProof/>
+              </w:rPr>
+              <w:t>i</w:t>
+            </w:r>
+            <w:r>
+              <w:rPr>
+                <w:rStyle w:val="Hyperlink"/>
+                <w:noProof/>
+              </w:rPr>
+              <w:t>.R</w:t>
+            </w:r>
+            <w:r>
+              <w:rPr>
+                <w:noProof/>
+                <w:webHidden/>
+              </w:rPr>
+              <w:tab/>
+            </w:r>
+            <w:r>
+              <w:rPr>
+                <w:noProof/>
+                <w:webHidden/>
+              </w:rPr>
+              <w:fldChar w:fldCharType="begin"/>
+            </w:r>
+            <w:r>
+              <w:rPr>
+                <w:noProof/>
+                <w:webHidden/>
+              </w:rPr>
+              <w:instrText xml:space="preserve"> PAGEREF _Toc33353895 \h </w:instrText>
+            </w:r>
+            <w:r>
+              <w:rPr>
+                <w:noProof/>
+                <w:webHidden/>
+              </w:rPr>
+            </w:r>
+            <w:r>
+              <w:rPr>
+                <w:noProof/>
+                <w:webHidden/>
+              </w:rPr>
+              <w:fldChar w:fldCharType="separate"/>
+            </w:r>
+            <w:r>
+              <w:rPr>
+                <w:noProof/>
+                <w:webHidden/>
+              </w:rPr>
+              <w:t>8</w:t>
+            </w:r>
+            <w:r>
+              <w:rPr>
+                <w:noProof/>
+                <w:webHidden/>
+              </w:rPr>
+              <w:fldChar w:fldCharType="end"/>
+            </w:r>
+          </w:hyperlink>
+        </w:p>
+        <w:p>
+          <w:r>
+            <w:rPr>
+              <w:b/>
+              <w:bCs/>
+              <w:noProof/>
+            </w:rPr>
+            <w:fldChar w:fldCharType="end"/>
+          </w:r>
+        </w:p>
+      </w:sdtContent>
+    </w:sdt>
+    <w:p>
+      <w:pPr>
+        <w:rPr>
+          <w:rFonts w:asciiTheme="majorHAnsi" w:eastAsiaTheme="majorEastAsia" w:hAnsiTheme="majorHAnsi" w:cstheme="majorBidi"/>
+          <w:color w:val="2E74B5" w:themeColor="accent1" w:themeShade="BF"/>
+          <w:sz w:val="32"/>
+          <w:szCs w:val="32"/>
+        </w:rPr>
+      </w:pPr>
+      <w:r>
+        <w:br w:type="page"/>
+      </w:r>
+    </w:p>
     <w:p>
       <w:pPr>
         <w:pStyle w:val="Heading1"/>
       </w:pPr>
-      <w:r>
+      <w:bookmarkStart w:id="0" w:name="_Toc33353892"/>
+      <w:r>
+        <w:lastRenderedPageBreak/>
         <w:t xml:space="preserve">Deployed App </w:t>
       </w:r>
       <w:proofErr w:type="spellStart"/>
-      <w:proofErr w:type="gramStart"/>
       <w:r>
         <w:t>Url</w:t>
       </w:r>
-      <w:proofErr w:type="spellEnd"/>
-      <w:proofErr w:type="gramEnd"/>
+      <w:bookmarkEnd w:id="0"/>
+      <w:proofErr w:type="spellEnd"/>
     </w:p>
     <w:p/>
     <w:p>
@@ -25,27 +394,29 @@
           <w:sz w:val="36"/>
         </w:rPr>
       </w:pPr>
-      <w:hyperlink r:id="rId4" w:history="1">
+      <w:hyperlink r:id="rId5" w:history="1">
         <w:r>
           <w:rPr>
             <w:rStyle w:val="Hyperlink"/>
             <w:sz w:val="36"/>
           </w:rPr>
-          <w:t>https://amol-gote.shinyapps</w:t>
+          <w:t>https://amol-gote.shi</w:t>
+        </w:r>
+        <w:bookmarkStart w:id="1" w:name="_GoBack"/>
+        <w:bookmarkEnd w:id="1"/>
+        <w:r>
+          <w:rPr>
+            <w:rStyle w:val="Hyperlink"/>
+            <w:sz w:val="36"/>
+          </w:rPr>
+          <w:t>n</w:t>
         </w:r>
         <w:r>
           <w:rPr>
             <w:rStyle w:val="Hyperlink"/>
             <w:sz w:val="36"/>
           </w:rPr>
-          <w:t>.</w:t>
-        </w:r>
-        <w:r>
-          <w:rPr>
-            <w:rStyle w:val="Hyperlink"/>
-            <w:sz w:val="36"/>
-          </w:rPr>
-          <w:t>io/assignment_05/</w:t>
+          <w:t>yapps.io/assignment_05/</w:t>
         </w:r>
       </w:hyperlink>
     </w:p>
@@ -60,18 +431,22 @@
       <w:pPr>
         <w:pStyle w:val="Heading1"/>
       </w:pPr>
+      <w:bookmarkStart w:id="2" w:name="_Toc33353893"/>
       <w:r>
         <w:t>R Code</w:t>
       </w:r>
+      <w:bookmarkEnd w:id="2"/>
     </w:p>
     <w:p>
       <w:pPr>
         <w:pStyle w:val="Heading2"/>
       </w:pPr>
+      <w:bookmarkStart w:id="3" w:name="_Toc33353894"/>
       <w:proofErr w:type="spellStart"/>
       <w:r>
         <w:t>server.R</w:t>
       </w:r>
+      <w:bookmarkEnd w:id="3"/>
       <w:proofErr w:type="spellEnd"/>
     </w:p>
     <w:p>
@@ -104,7 +479,7 @@
         <w:pStyle w:val="Date"/>
       </w:pPr>
       <w:r>
-        <w:t>2020-02-22</w:t>
+        <w:t>2020-02-23</w:t>
       </w:r>
     </w:p>
     <w:p>
@@ -805,12 +1180,20 @@
         </w:rPr>
         <w:t>(</w:t>
       </w:r>
+      <w:proofErr w:type="spellStart"/>
       <w:proofErr w:type="gramEnd"/>
       <w:r>
         <w:rPr>
           <w:rStyle w:val="NormalTok"/>
         </w:rPr>
-        <w:t>sf)</w:t>
+        <w:t>sf</w:t>
+      </w:r>
+      <w:proofErr w:type="spellEnd"/>
+      <w:r>
+        <w:rPr>
+          <w:rStyle w:val="NormalTok"/>
+        </w:rPr>
+        <w:t>)</w:t>
       </w:r>
     </w:p>
     <w:p>
@@ -831,16 +1214,51 @@
       <w:proofErr w:type="gramStart"/>
       <w:r>
         <w:rPr>
-          <w:rStyle w:val="NormalTok"/>
-        </w:rPr>
-        <w:t>king</w:t>
-      </w:r>
+          <w:rStyle w:val="KeywordTok"/>
+        </w:rPr>
+        <w:t>options</w:t>
+      </w:r>
+      <w:r>
+        <w:rPr>
+          <w:rStyle w:val="NormalTok"/>
+        </w:rPr>
+        <w:t>(</w:t>
+      </w:r>
+      <w:proofErr w:type="spellStart"/>
       <w:proofErr w:type="gramEnd"/>
       <w:r>
         <w:rPr>
-          <w:rStyle w:val="NormalTok"/>
-        </w:rPr>
-        <w:t xml:space="preserve"> &lt;-</w:t>
+          <w:rStyle w:val="DataTypeTok"/>
+        </w:rPr>
+        <w:t>allow_html_in_all_outputs</w:t>
+      </w:r>
+      <w:proofErr w:type="spellEnd"/>
+      <w:r>
+        <w:rPr>
+          <w:rStyle w:val="DataTypeTok"/>
+        </w:rPr>
+        <w:t>=</w:t>
+      </w:r>
+      <w:r>
+        <w:rPr>
+          <w:rStyle w:val="OtherTok"/>
+        </w:rPr>
+        <w:t>TRUE</w:t>
+      </w:r>
+      <w:r>
+        <w:rPr>
+          <w:rStyle w:val="NormalTok"/>
+        </w:rPr>
+        <w:t>)</w:t>
+      </w:r>
+      <w:r>
+        <w:br/>
+      </w:r>
+      <w:r>
+        <w:rPr>
+          <w:rStyle w:val="NormalTok"/>
+        </w:rPr>
+        <w:t>king &lt;-</w:t>
       </w:r>
       <w:r>
         <w:rPr>
@@ -992,7 +1410,7 @@
         <w:rPr>
           <w:rStyle w:val="CommentTok"/>
         </w:rPr>
-        <w:t># Define server logic required to draw a histogram</w:t>
+        <w:t># Define server logic required to draw 3 graphs for assignment 3</w:t>
       </w:r>
       <w:r>
         <w:br/>
@@ -1242,21 +1660,7 @@
         <w:rPr>
           <w:rStyle w:val="CommentTok"/>
         </w:rPr>
-        <w:t xml:space="preserve"># Filter </w:t>
-      </w:r>
-      <w:proofErr w:type="spellStart"/>
-      <w:r>
-        <w:rPr>
-          <w:rStyle w:val="CommentTok"/>
-        </w:rPr>
-        <w:t>Washinton</w:t>
-      </w:r>
-      <w:proofErr w:type="spellEnd"/>
-      <w:r>
-        <w:rPr>
-          <w:rStyle w:val="CommentTok"/>
-        </w:rPr>
-        <w:t xml:space="preserve"> state counties</w:t>
+        <w:t># Filter Washington state counties</w:t>
       </w:r>
       <w:r>
         <w:br/>
@@ -7176,9 +7580,6 @@
         <w:br/>
       </w:r>
       <w:r>
-        <w:br/>
-      </w:r>
-      <w:r>
         <w:rPr>
           <w:rStyle w:val="NormalTok"/>
         </w:rPr>
@@ -7186,14 +7587,31 @@
       </w:r>
     </w:p>
     <w:p/>
+    <w:p/>
+    <w:p>
+      <w:pPr>
+        <w:rPr>
+          <w:rFonts w:asciiTheme="majorHAnsi" w:eastAsiaTheme="majorEastAsia" w:hAnsiTheme="majorHAnsi" w:cstheme="majorBidi"/>
+          <w:color w:val="2E74B5" w:themeColor="accent1" w:themeShade="BF"/>
+          <w:sz w:val="26"/>
+          <w:szCs w:val="26"/>
+        </w:rPr>
+      </w:pPr>
+      <w:r>
+        <w:br w:type="page"/>
+      </w:r>
+    </w:p>
     <w:p>
       <w:pPr>
         <w:pStyle w:val="Heading2"/>
       </w:pPr>
-      <w:proofErr w:type="spellStart"/>
-      <w:r>
+      <w:bookmarkStart w:id="4" w:name="_Toc33353895"/>
+      <w:proofErr w:type="spellStart"/>
+      <w:r>
+        <w:lastRenderedPageBreak/>
         <w:t>ui.R</w:t>
       </w:r>
+      <w:bookmarkEnd w:id="4"/>
       <w:proofErr w:type="spellEnd"/>
     </w:p>
     <w:p>
@@ -7374,7 +7792,6 @@
           <w:sz w:val="19"/>
           <w:szCs w:val="19"/>
         </w:rPr>
-        <w:lastRenderedPageBreak/>
         <w:t>#    http://shiny.rstudio.com/</w:t>
       </w:r>
     </w:p>
@@ -7835,7 +8252,70 @@
           <w:sz w:val="19"/>
           <w:szCs w:val="19"/>
         </w:rPr>
-        <w:t>)),</w:t>
+        <w:t xml:space="preserve">), </w:t>
+      </w:r>
+    </w:p>
+    <w:p>
+      <w:pPr>
+        <w:autoSpaceDE w:val="0"/>
+        <w:autoSpaceDN w:val="0"/>
+        <w:adjustRightInd w:val="0"/>
+        <w:spacing w:after="0" w:line="240" w:lineRule="auto"/>
+        <w:rPr>
+          <w:rFonts w:ascii="Consolas" w:hAnsi="Consolas" w:cs="Consolas"/>
+          <w:color w:val="000000"/>
+          <w:sz w:val="19"/>
+          <w:szCs w:val="19"/>
+        </w:rPr>
+      </w:pPr>
+      <w:r>
+        <w:rPr>
+          <w:rFonts w:ascii="Consolas" w:hAnsi="Consolas" w:cs="Consolas"/>
+          <w:color w:val="000000"/>
+          <w:sz w:val="19"/>
+          <w:szCs w:val="19"/>
+        </w:rPr>
+        <w:t xml:space="preserve">            </w:t>
+      </w:r>
+      <w:proofErr w:type="spellStart"/>
+      <w:proofErr w:type="gramStart"/>
+      <w:r>
+        <w:rPr>
+          <w:rFonts w:ascii="Consolas" w:hAnsi="Consolas" w:cs="Consolas"/>
+          <w:color w:val="000000"/>
+          <w:sz w:val="19"/>
+          <w:szCs w:val="19"/>
+        </w:rPr>
+        <w:t>windowTitle</w:t>
+      </w:r>
+      <w:proofErr w:type="spellEnd"/>
+      <w:proofErr w:type="gramEnd"/>
+      <w:r>
+        <w:rPr>
+          <w:rFonts w:ascii="Consolas" w:hAnsi="Consolas" w:cs="Consolas"/>
+          <w:color w:val="000000"/>
+          <w:sz w:val="19"/>
+          <w:szCs w:val="19"/>
+        </w:rPr>
+        <w:t xml:space="preserve"> = </w:t>
+      </w:r>
+      <w:r>
+        <w:rPr>
+          <w:rFonts w:ascii="Consolas" w:hAnsi="Consolas" w:cs="Consolas"/>
+          <w:color w:val="A31515"/>
+          <w:sz w:val="19"/>
+          <w:szCs w:val="19"/>
+        </w:rPr>
+        <w:t>"King county house price data analysis"</w:t>
+      </w:r>
+      <w:r>
+        <w:rPr>
+          <w:rFonts w:ascii="Consolas" w:hAnsi="Consolas" w:cs="Consolas"/>
+          <w:color w:val="000000"/>
+          <w:sz w:val="19"/>
+          <w:szCs w:val="19"/>
+        </w:rPr>
+        <w:t>),</w:t>
       </w:r>
     </w:p>
     <w:p>
@@ -9047,6 +9527,7 @@
           <w:sz w:val="19"/>
           <w:szCs w:val="19"/>
         </w:rPr>
+        <w:lastRenderedPageBreak/>
         <w:t xml:space="preserve">            </w:t>
       </w:r>
       <w:r>
@@ -9566,7 +10047,6 @@
           <w:sz w:val="19"/>
           <w:szCs w:val="19"/>
         </w:rPr>
-        <w:lastRenderedPageBreak/>
         <w:t xml:space="preserve">            </w:t>
       </w:r>
     </w:p>
@@ -11261,6 +11741,7 @@
           <w:sz w:val="19"/>
           <w:szCs w:val="19"/>
         </w:rPr>
+        <w:lastRenderedPageBreak/>
         <w:t xml:space="preserve">                        </w:t>
       </w:r>
       <w:proofErr w:type="gramStart"/>
@@ -11909,7 +12390,6 @@
           <w:sz w:val="19"/>
           <w:szCs w:val="19"/>
         </w:rPr>
-        <w:lastRenderedPageBreak/>
         <w:t xml:space="preserve">            )</w:t>
       </w:r>
     </w:p>
@@ -11982,10 +12462,7 @@
         <w:t>))</w:t>
       </w:r>
     </w:p>
-    <w:p>
-      <w:bookmarkStart w:id="0" w:name="_GoBack"/>
-      <w:bookmarkEnd w:id="0"/>
-    </w:p>
+    <w:p/>
     <w:sectPr>
       <w:pgSz w:w="15840" w:h="12240" w:orient="landscape"/>
       <w:pgMar w:top="1440" w:right="1440" w:bottom="1440" w:left="1440" w:header="720" w:footer="720" w:gutter="0"/>
@@ -12716,7 +13193,6 @@
     <w:name w:val="Hyperlink"/>
     <w:basedOn w:val="DefaultParagraphFont"/>
     <w:uiPriority w:val="99"/>
-    <w:semiHidden/>
     <w:unhideWhenUsed/>
     <w:rsid w:val="00110116"/>
     <w:rPr>
@@ -12735,6 +13211,43 @@
       <w:color w:val="954F72" w:themeColor="followedHyperlink"/>
       <w:u w:val="single"/>
     </w:rPr>
+  </w:style>
+  <w:style w:type="paragraph" w:styleId="TOCHeading">
+    <w:name w:val="TOC Heading"/>
+    <w:basedOn w:val="Heading1"/>
+    <w:next w:val="Normal"/>
+    <w:uiPriority w:val="39"/>
+    <w:unhideWhenUsed/>
+    <w:qFormat/>
+    <w:rsid w:val="00D26B7E"/>
+    <w:pPr>
+      <w:outlineLvl w:val="9"/>
+    </w:pPr>
+  </w:style>
+  <w:style w:type="paragraph" w:styleId="TOC1">
+    <w:name w:val="toc 1"/>
+    <w:basedOn w:val="Normal"/>
+    <w:next w:val="Normal"/>
+    <w:autoRedefine/>
+    <w:uiPriority w:val="39"/>
+    <w:unhideWhenUsed/>
+    <w:rsid w:val="00D26B7E"/>
+    <w:pPr>
+      <w:spacing w:after="100"/>
+    </w:pPr>
+  </w:style>
+  <w:style w:type="paragraph" w:styleId="TOC2">
+    <w:name w:val="toc 2"/>
+    <w:basedOn w:val="Normal"/>
+    <w:next w:val="Normal"/>
+    <w:autoRedefine/>
+    <w:uiPriority w:val="39"/>
+    <w:unhideWhenUsed/>
+    <w:rsid w:val="00D26B7E"/>
+    <w:pPr>
+      <w:spacing w:after="100"/>
+      <w:ind w:left="220"/>
+    </w:pPr>
   </w:style>
 </w:styles>
 </file>
@@ -12998,4 +13511,16 @@
     </a:ext>
   </a:extLst>
 </a:theme>
+</file>
+
+<file path=customXml/item1.xml><?xml version="1.0" encoding="utf-8"?>
+<b:Sources xmlns:b="http://schemas.openxmlformats.org/officeDocument/2006/bibliography" xmlns="http://schemas.openxmlformats.org/officeDocument/2006/bibliography" SelectedStyle="\APASixthEditionOfficeOnline.xsl" StyleName="APA" Version="6"/>
+</file>
+
+<file path=customXml/itemProps1.xml><?xml version="1.0" encoding="utf-8"?>
+<ds:datastoreItem xmlns:ds="http://schemas.openxmlformats.org/officeDocument/2006/customXml" ds:itemID="{C8D984E7-0C46-4F09-84B7-4C0C2CB39CF0}">
+  <ds:schemaRefs>
+    <ds:schemaRef ds:uri="http://schemas.openxmlformats.org/officeDocument/2006/bibliography"/>
+  </ds:schemaRefs>
+</ds:datastoreItem>
 </file>
</xml_diff>